<commit_message>
Updated Lab 4 as done it via WSL and also completed lab 5
</commit_message>
<xml_diff>
--- a/Lab 4.docx
+++ b/Lab 4.docx
@@ -58,7 +58,13 @@
     <w:sdt>
       <w:sdtPr>
         <w:rPr>
-          <w:rFonts w:ascii="Times New Roman" w:hAnsi="Times New Roman" w:cs="Times New Roman"/>
+          <w:rFonts w:ascii="Times New Roman" w:eastAsiaTheme="minorHAnsi" w:hAnsi="Times New Roman" w:cs="Times New Roman"/>
+          <w:color w:val="auto"/>
+          <w:kern w:val="2"/>
+          <w:sz w:val="22"/>
+          <w:szCs w:val="22"/>
+          <w:lang w:val="en-IE"/>
+          <w14:ligatures w14:val="standardContextual"/>
         </w:rPr>
         <w:id w:val="-2061243349"/>
         <w:docPartObj>
@@ -68,16 +74,9 @@
       </w:sdtPr>
       <w:sdtEndPr>
         <w:rPr>
-          <w:rFonts w:eastAsiaTheme="minorHAnsi"/>
           <w:b/>
           <w:bCs/>
           <w:noProof/>
-          <w:color w:val="auto"/>
-          <w:kern w:val="2"/>
-          <w:sz w:val="22"/>
-          <w:szCs w:val="22"/>
-          <w:lang w:val="en-IE"/>
-          <w14:ligatures w14:val="standardContextual"/>
         </w:rPr>
       </w:sdtEndPr>
       <w:sdtContent>
@@ -788,26 +787,11 @@
           <w:rFonts w:ascii="Times New Roman" w:hAnsi="Times New Roman" w:cs="Times New Roman"/>
           <w:lang w:val="en-US"/>
         </w:rPr>
-        <w:t>Download ZIP from git repo and  add to the environment variables.</w:t>
-      </w:r>
-    </w:p>
-    <w:p>
-      <w:pPr>
-        <w:rPr>
-          <w:rFonts w:ascii="Times New Roman" w:hAnsi="Times New Roman" w:cs="Times New Roman"/>
-          <w:lang w:val="en-US"/>
-        </w:rPr>
-      </w:pPr>
-      <w:r>
-        <w:rPr>
-          <w:rFonts w:ascii="Times New Roman" w:hAnsi="Times New Roman" w:cs="Times New Roman"/>
-          <w:lang w:val="en-US"/>
-        </w:rPr>
         <w:drawing>
-          <wp:inline distT="0" distB="0" distL="0" distR="0" wp14:anchorId="218A5AC1" wp14:editId="22F6D05C">
-            <wp:extent cx="5731510" cy="501015"/>
-            <wp:effectExtent l="0" t="0" r="2540" b="0"/>
-            <wp:docPr id="708992831" name="Picture 1" descr="A black background with white text&#10;&#10;AI-generated content may be incorrect."/>
+          <wp:inline distT="0" distB="0" distL="0" distR="0" wp14:anchorId="2CCB6355" wp14:editId="4D2A17D4">
+            <wp:extent cx="5731510" cy="2677795"/>
+            <wp:effectExtent l="0" t="0" r="2540" b="8255"/>
+            <wp:docPr id="399069962" name="Picture 1" descr="A screenshot of a computer&#10;&#10;AI-generated content may be incorrect."/>
             <wp:cNvGraphicFramePr>
               <a:graphicFrameLocks xmlns:a="http://schemas.openxmlformats.org/drawingml/2006/main" noChangeAspect="1"/>
             </wp:cNvGraphicFramePr>
@@ -815,7 +799,7 @@
               <a:graphicData uri="http://schemas.openxmlformats.org/drawingml/2006/picture">
                 <pic:pic xmlns:pic="http://schemas.openxmlformats.org/drawingml/2006/picture">
                   <pic:nvPicPr>
-                    <pic:cNvPr id="708992831" name="Picture 1" descr="A black background with white text&#10;&#10;AI-generated content may be incorrect."/>
+                    <pic:cNvPr id="399069962" name="Picture 1" descr="A screenshot of a computer&#10;&#10;AI-generated content may be incorrect."/>
                     <pic:cNvPicPr/>
                   </pic:nvPicPr>
                   <pic:blipFill>
@@ -827,7 +811,7 @@
                   <pic:spPr>
                     <a:xfrm>
                       <a:off x="0" y="0"/>
-                      <a:ext cx="5731510" cy="501015"/>
+                      <a:ext cx="5731510" cy="2677795"/>
                     </a:xfrm>
                     <a:prstGeom prst="rect">
                       <a:avLst/>
@@ -842,26 +826,6 @@
     </w:p>
     <w:p>
       <w:pPr>
-        <w:pStyle w:val="Heading2"/>
-        <w:rPr>
-          <w:rFonts w:ascii="Times New Roman" w:hAnsi="Times New Roman" w:cs="Times New Roman"/>
-          <w:b/>
-          <w:bCs/>
-        </w:rPr>
-      </w:pPr>
-      <w:bookmarkStart w:id="2" w:name="_Toc198322951"/>
-      <w:r>
-        <w:rPr>
-          <w:rFonts w:ascii="Times New Roman" w:hAnsi="Times New Roman" w:cs="Times New Roman"/>
-          <w:b/>
-          <w:bCs/>
-        </w:rPr>
-        <w:t>Install Istio</w:t>
-      </w:r>
-      <w:bookmarkEnd w:id="2"/>
-    </w:p>
-    <w:p>
-      <w:pPr>
         <w:rPr>
           <w:rFonts w:ascii="Times New Roman" w:hAnsi="Times New Roman" w:cs="Times New Roman"/>
           <w:lang w:val="en-US"/>
@@ -873,10 +837,10 @@
           <w:lang w:val="en-US"/>
         </w:rPr>
         <w:drawing>
-          <wp:inline distT="0" distB="0" distL="0" distR="0" wp14:anchorId="0EDEC613" wp14:editId="464305C0">
-            <wp:extent cx="5731510" cy="1374140"/>
-            <wp:effectExtent l="0" t="0" r="2540" b="0"/>
-            <wp:docPr id="660955664" name="Picture 1" descr="A black screen with white text&#10;&#10;AI-generated content may be incorrect."/>
+          <wp:inline distT="0" distB="0" distL="0" distR="0" wp14:anchorId="18DD63DD" wp14:editId="004CD1E8">
+            <wp:extent cx="4182059" cy="276264"/>
+            <wp:effectExtent l="0" t="0" r="0" b="9525"/>
+            <wp:docPr id="1657022984" name="Picture 1"/>
             <wp:cNvGraphicFramePr>
               <a:graphicFrameLocks xmlns:a="http://schemas.openxmlformats.org/drawingml/2006/main" noChangeAspect="1"/>
             </wp:cNvGraphicFramePr>
@@ -884,7 +848,7 @@
               <a:graphicData uri="http://schemas.openxmlformats.org/drawingml/2006/picture">
                 <pic:pic xmlns:pic="http://schemas.openxmlformats.org/drawingml/2006/picture">
                   <pic:nvPicPr>
-                    <pic:cNvPr id="660955664" name="Picture 1" descr="A black screen with white text&#10;&#10;AI-generated content may be incorrect."/>
+                    <pic:cNvPr id="1657022984" name=""/>
                     <pic:cNvPicPr/>
                   </pic:nvPicPr>
                   <pic:blipFill>
@@ -896,7 +860,7 @@
                   <pic:spPr>
                     <a:xfrm>
                       <a:off x="0" y="0"/>
-                      <a:ext cx="5731510" cy="1374140"/>
+                      <a:ext cx="4182059" cy="276264"/>
                     </a:xfrm>
                     <a:prstGeom prst="rect">
                       <a:avLst/>
@@ -911,6 +875,26 @@
     </w:p>
     <w:p>
       <w:pPr>
+        <w:pStyle w:val="Heading2"/>
+        <w:rPr>
+          <w:rFonts w:ascii="Times New Roman" w:hAnsi="Times New Roman" w:cs="Times New Roman"/>
+          <w:b/>
+          <w:bCs/>
+        </w:rPr>
+      </w:pPr>
+      <w:bookmarkStart w:id="2" w:name="_Toc198322951"/>
+      <w:r>
+        <w:rPr>
+          <w:rFonts w:ascii="Times New Roman" w:hAnsi="Times New Roman" w:cs="Times New Roman"/>
+          <w:b/>
+          <w:bCs/>
+        </w:rPr>
+        <w:t>Install Istio</w:t>
+      </w:r>
+      <w:bookmarkEnd w:id="2"/>
+    </w:p>
+    <w:p>
+      <w:pPr>
         <w:rPr>
           <w:rFonts w:ascii="Times New Roman" w:hAnsi="Times New Roman" w:cs="Times New Roman"/>
           <w:lang w:val="en-US"/>
@@ -922,10 +906,10 @@
           <w:lang w:val="en-US"/>
         </w:rPr>
         <w:drawing>
-          <wp:inline distT="0" distB="0" distL="0" distR="0" wp14:anchorId="6D6AF1DC" wp14:editId="7227C4BD">
-            <wp:extent cx="5731510" cy="1584960"/>
+          <wp:inline distT="0" distB="0" distL="0" distR="0" wp14:anchorId="5D210C71" wp14:editId="2DEE459D">
+            <wp:extent cx="5731510" cy="2196465"/>
             <wp:effectExtent l="0" t="0" r="2540" b="0"/>
-            <wp:docPr id="1710093462" name="Picture 1" descr="A black screen with white text&#10;&#10;AI-generated content may be incorrect."/>
+            <wp:docPr id="955330248" name="Picture 1" descr="A black screen with white text&#10;&#10;AI-generated content may be incorrect."/>
             <wp:cNvGraphicFramePr>
               <a:graphicFrameLocks xmlns:a="http://schemas.openxmlformats.org/drawingml/2006/main" noChangeAspect="1"/>
             </wp:cNvGraphicFramePr>
@@ -933,7 +917,7 @@
               <a:graphicData uri="http://schemas.openxmlformats.org/drawingml/2006/picture">
                 <pic:pic xmlns:pic="http://schemas.openxmlformats.org/drawingml/2006/picture">
                   <pic:nvPicPr>
-                    <pic:cNvPr id="1710093462" name="Picture 1" descr="A black screen with white text&#10;&#10;AI-generated content may be incorrect."/>
+                    <pic:cNvPr id="955330248" name="Picture 1" descr="A black screen with white text&#10;&#10;AI-generated content may be incorrect."/>
                     <pic:cNvPicPr/>
                   </pic:nvPicPr>
                   <pic:blipFill>
@@ -945,7 +929,7 @@
                   <pic:spPr>
                     <a:xfrm>
                       <a:off x="0" y="0"/>
-                      <a:ext cx="5731510" cy="1584960"/>
+                      <a:ext cx="5731510" cy="2196465"/>
                     </a:xfrm>
                     <a:prstGeom prst="rect">
                       <a:avLst/>
@@ -979,20 +963,12 @@
       <w:bookmarkEnd w:id="3"/>
     </w:p>
     <w:p>
-      <w:pPr>
-        <w:rPr>
-          <w:lang w:val="en-US"/>
-        </w:rPr>
-      </w:pPr>
       <w:r>
-        <w:rPr>
-          <w:lang w:val="en-US"/>
-        </w:rPr>
         <w:drawing>
-          <wp:inline distT="0" distB="0" distL="0" distR="0" wp14:anchorId="19D34B52" wp14:editId="3F1C963D">
-            <wp:extent cx="5731510" cy="308610"/>
+          <wp:inline distT="0" distB="0" distL="0" distR="0" wp14:anchorId="6F0F2758" wp14:editId="31F03230">
+            <wp:extent cx="5731510" cy="686435"/>
             <wp:effectExtent l="0" t="0" r="2540" b="0"/>
-            <wp:docPr id="1515823340" name="Picture 1"/>
+            <wp:docPr id="1669741549" name="Picture 1"/>
             <wp:cNvGraphicFramePr>
               <a:graphicFrameLocks xmlns:a="http://schemas.openxmlformats.org/drawingml/2006/main" noChangeAspect="1"/>
             </wp:cNvGraphicFramePr>
@@ -1000,7 +976,7 @@
               <a:graphicData uri="http://schemas.openxmlformats.org/drawingml/2006/picture">
                 <pic:pic xmlns:pic="http://schemas.openxmlformats.org/drawingml/2006/picture">
                   <pic:nvPicPr>
-                    <pic:cNvPr id="1515823340" name=""/>
+                    <pic:cNvPr id="1669741549" name=""/>
                     <pic:cNvPicPr/>
                   </pic:nvPicPr>
                   <pic:blipFill>
@@ -1012,7 +988,7 @@
                   <pic:spPr>
                     <a:xfrm>
                       <a:off x="0" y="0"/>
-                      <a:ext cx="5731510" cy="308610"/>
+                      <a:ext cx="5731510" cy="686435"/>
                     </a:xfrm>
                     <a:prstGeom prst="rect">
                       <a:avLst/>
@@ -1031,15 +1007,42 @@
           <w:lang w:val="en-US"/>
         </w:rPr>
       </w:pPr>
+    </w:p>
+    <w:p>
+      <w:pPr>
+        <w:rPr>
+          <w:lang w:val="en-US"/>
+        </w:rPr>
+      </w:pPr>
+    </w:p>
+    <w:p>
+      <w:pPr>
+        <w:pStyle w:val="Heading2"/>
+        <w:rPr>
+          <w:rFonts w:ascii="Times New Roman" w:hAnsi="Times New Roman" w:cs="Times New Roman"/>
+          <w:b/>
+          <w:bCs/>
+        </w:rPr>
+      </w:pPr>
+      <w:bookmarkStart w:id="4" w:name="_Toc198322953"/>
       <w:r>
         <w:rPr>
-          <w:lang w:val="en-US"/>
-        </w:rPr>
+          <w:rFonts w:ascii="Times New Roman" w:hAnsi="Times New Roman" w:cs="Times New Roman"/>
+          <w:b/>
+          <w:bCs/>
+        </w:rPr>
+        <w:lastRenderedPageBreak/>
+        <w:t>Deploy the sample application</w:t>
+      </w:r>
+      <w:bookmarkEnd w:id="4"/>
+    </w:p>
+    <w:p>
+      <w:r>
         <w:drawing>
-          <wp:inline distT="0" distB="0" distL="0" distR="0" wp14:anchorId="583F054B" wp14:editId="450EF0EC">
-            <wp:extent cx="5731510" cy="385445"/>
-            <wp:effectExtent l="0" t="0" r="2540" b="0"/>
-            <wp:docPr id="665435795" name="Picture 1"/>
+          <wp:inline distT="0" distB="0" distL="0" distR="0" wp14:anchorId="30AB1115" wp14:editId="332871AA">
+            <wp:extent cx="5731510" cy="3332480"/>
+            <wp:effectExtent l="0" t="0" r="2540" b="1270"/>
+            <wp:docPr id="100198103" name="Picture 1" descr="A screenshot of a computer&#10;&#10;AI-generated content may be incorrect."/>
             <wp:cNvGraphicFramePr>
               <a:graphicFrameLocks xmlns:a="http://schemas.openxmlformats.org/drawingml/2006/main" noChangeAspect="1"/>
             </wp:cNvGraphicFramePr>
@@ -1047,7 +1050,7 @@
               <a:graphicData uri="http://schemas.openxmlformats.org/drawingml/2006/picture">
                 <pic:pic xmlns:pic="http://schemas.openxmlformats.org/drawingml/2006/picture">
                   <pic:nvPicPr>
-                    <pic:cNvPr id="665435795" name=""/>
+                    <pic:cNvPr id="100198103" name="Picture 1" descr="A screenshot of a computer&#10;&#10;AI-generated content may be incorrect."/>
                     <pic:cNvPicPr/>
                   </pic:nvPicPr>
                   <pic:blipFill>
@@ -1059,7 +1062,7 @@
                   <pic:spPr>
                     <a:xfrm>
                       <a:off x="0" y="0"/>
-                      <a:ext cx="5731510" cy="385445"/>
+                      <a:ext cx="5731510" cy="3332480"/>
                     </a:xfrm>
                     <a:prstGeom prst="rect">
                       <a:avLst/>
@@ -1073,40 +1076,12 @@
       </w:r>
     </w:p>
     <w:p>
-      <w:pPr>
-        <w:pStyle w:val="Heading2"/>
-        <w:rPr>
-          <w:rFonts w:ascii="Times New Roman" w:hAnsi="Times New Roman" w:cs="Times New Roman"/>
-          <w:b/>
-          <w:bCs/>
-        </w:rPr>
-      </w:pPr>
-      <w:bookmarkStart w:id="4" w:name="_Toc198322953"/>
       <w:r>
-        <w:rPr>
-          <w:rFonts w:ascii="Times New Roman" w:hAnsi="Times New Roman" w:cs="Times New Roman"/>
-          <w:b/>
-          <w:bCs/>
-        </w:rPr>
-        <w:t>Deploy the sample application</w:t>
-      </w:r>
-      <w:bookmarkEnd w:id="4"/>
-    </w:p>
-    <w:p>
-      <w:pPr>
-        <w:rPr>
-          <w:lang w:val="en-US"/>
-        </w:rPr>
-      </w:pPr>
-      <w:r>
-        <w:rPr>
-          <w:lang w:val="en-US"/>
-        </w:rPr>
         <w:drawing>
-          <wp:inline distT="0" distB="0" distL="0" distR="0" wp14:anchorId="3E8B7B49" wp14:editId="05F09557">
-            <wp:extent cx="5731510" cy="1118870"/>
+          <wp:inline distT="0" distB="0" distL="0" distR="0" wp14:anchorId="42E0CA48" wp14:editId="641E1A27">
+            <wp:extent cx="5731510" cy="128270"/>
             <wp:effectExtent l="0" t="0" r="2540" b="5080"/>
-            <wp:docPr id="342924952" name="Picture 1" descr="A black screen with white text&#10;&#10;AI-generated content may be incorrect."/>
+            <wp:docPr id="521097313" name="Picture 1"/>
             <wp:cNvGraphicFramePr>
               <a:graphicFrameLocks xmlns:a="http://schemas.openxmlformats.org/drawingml/2006/main" noChangeAspect="1"/>
             </wp:cNvGraphicFramePr>
@@ -1114,7 +1089,7 @@
               <a:graphicData uri="http://schemas.openxmlformats.org/drawingml/2006/picture">
                 <pic:pic xmlns:pic="http://schemas.openxmlformats.org/drawingml/2006/picture">
                   <pic:nvPicPr>
-                    <pic:cNvPr id="342924952" name="Picture 1" descr="A black screen with white text&#10;&#10;AI-generated content may be incorrect."/>
+                    <pic:cNvPr id="521097313" name=""/>
                     <pic:cNvPicPr/>
                   </pic:nvPicPr>
                   <pic:blipFill>
@@ -1126,7 +1101,7 @@
                   <pic:spPr>
                     <a:xfrm>
                       <a:off x="0" y="0"/>
-                      <a:ext cx="5731510" cy="1118870"/>
+                      <a:ext cx="5731510" cy="128270"/>
                     </a:xfrm>
                     <a:prstGeom prst="rect">
                       <a:avLst/>
@@ -1145,15 +1120,42 @@
           <w:lang w:val="en-US"/>
         </w:rPr>
       </w:pPr>
+    </w:p>
+    <w:p>
+      <w:pPr>
+        <w:pStyle w:val="Heading2"/>
+        <w:rPr>
+          <w:rFonts w:ascii="Times New Roman" w:hAnsi="Times New Roman" w:cs="Times New Roman"/>
+          <w:b/>
+          <w:bCs/>
+        </w:rPr>
+      </w:pPr>
+      <w:bookmarkStart w:id="5" w:name="_Toc198322954"/>
       <w:r>
         <w:rPr>
+          <w:rFonts w:ascii="Times New Roman" w:hAnsi="Times New Roman" w:cs="Times New Roman"/>
+          <w:b/>
+          <w:bCs/>
+        </w:rPr>
+        <w:t>Open the application to outside traffic</w:t>
+      </w:r>
+      <w:bookmarkEnd w:id="5"/>
+    </w:p>
+    <w:p>
+      <w:pPr>
+        <w:rPr>
           <w:lang w:val="en-US"/>
         </w:rPr>
+      </w:pPr>
+      <w:r>
+        <w:rPr>
+          <w:lang w:val="en-US"/>
+        </w:rPr>
         <w:drawing>
-          <wp:inline distT="0" distB="0" distL="0" distR="0" wp14:anchorId="2940BE5F" wp14:editId="24891940">
-            <wp:extent cx="5731510" cy="785495"/>
-            <wp:effectExtent l="0" t="0" r="2540" b="0"/>
-            <wp:docPr id="957667018" name="Picture 1" descr="A black screen with white text&#10;&#10;AI-generated content may be incorrect."/>
+          <wp:inline distT="0" distB="0" distL="0" distR="0" wp14:anchorId="7DEB93BB" wp14:editId="74511207">
+            <wp:extent cx="5731510" cy="661035"/>
+            <wp:effectExtent l="0" t="0" r="2540" b="5715"/>
+            <wp:docPr id="1546612181" name="Picture 1"/>
             <wp:cNvGraphicFramePr>
               <a:graphicFrameLocks xmlns:a="http://schemas.openxmlformats.org/drawingml/2006/main" noChangeAspect="1"/>
             </wp:cNvGraphicFramePr>
@@ -1161,7 +1163,7 @@
               <a:graphicData uri="http://schemas.openxmlformats.org/drawingml/2006/picture">
                 <pic:pic xmlns:pic="http://schemas.openxmlformats.org/drawingml/2006/picture">
                   <pic:nvPicPr>
-                    <pic:cNvPr id="957667018" name="Picture 1" descr="A black screen with white text&#10;&#10;AI-generated content may be incorrect."/>
+                    <pic:cNvPr id="1546612181" name=""/>
                     <pic:cNvPicPr/>
                   </pic:nvPicPr>
                   <pic:blipFill>
@@ -1173,7 +1175,7 @@
                   <pic:spPr>
                     <a:xfrm>
                       <a:off x="0" y="0"/>
-                      <a:ext cx="5731510" cy="785495"/>
+                      <a:ext cx="5731510" cy="661035"/>
                     </a:xfrm>
                     <a:prstGeom prst="rect">
                       <a:avLst/>
@@ -1192,16 +1194,34 @@
           <w:lang w:val="en-US"/>
         </w:rPr>
       </w:pPr>
+    </w:p>
+    <w:p>
+      <w:pPr>
+        <w:pStyle w:val="Heading2"/>
+        <w:rPr>
+          <w:rFonts w:ascii="Times New Roman" w:hAnsi="Times New Roman" w:cs="Times New Roman"/>
+          <w:b/>
+          <w:bCs/>
+        </w:rPr>
+      </w:pPr>
+      <w:bookmarkStart w:id="6" w:name="_Toc198322955"/>
       <w:r>
         <w:rPr>
-          <w:lang w:val="en-US"/>
-        </w:rPr>
-        <w:lastRenderedPageBreak/>
+          <w:rFonts w:ascii="Times New Roman" w:hAnsi="Times New Roman" w:cs="Times New Roman"/>
+          <w:b/>
+          <w:bCs/>
+        </w:rPr>
+        <w:t>Access the application</w:t>
+      </w:r>
+      <w:bookmarkEnd w:id="6"/>
+    </w:p>
+    <w:p>
+      <w:r>
         <w:drawing>
-          <wp:inline distT="0" distB="0" distL="0" distR="0" wp14:anchorId="0768C7BD" wp14:editId="2C9FBD1A">
-            <wp:extent cx="5731510" cy="892810"/>
-            <wp:effectExtent l="0" t="0" r="2540" b="2540"/>
-            <wp:docPr id="1667796060" name="Picture 1" descr="A screen shot of a computer program&#10;&#10;AI-generated content may be incorrect."/>
+          <wp:inline distT="0" distB="0" distL="0" distR="0" wp14:anchorId="2559B138" wp14:editId="6C3D6A1C">
+            <wp:extent cx="5731510" cy="388620"/>
+            <wp:effectExtent l="0" t="0" r="2540" b="0"/>
+            <wp:docPr id="841886093" name="Picture 1"/>
             <wp:cNvGraphicFramePr>
               <a:graphicFrameLocks xmlns:a="http://schemas.openxmlformats.org/drawingml/2006/main" noChangeAspect="1"/>
             </wp:cNvGraphicFramePr>
@@ -1209,7 +1229,7 @@
               <a:graphicData uri="http://schemas.openxmlformats.org/drawingml/2006/picture">
                 <pic:pic xmlns:pic="http://schemas.openxmlformats.org/drawingml/2006/picture">
                   <pic:nvPicPr>
-                    <pic:cNvPr id="1667796060" name="Picture 1" descr="A screen shot of a computer program&#10;&#10;AI-generated content may be incorrect."/>
+                    <pic:cNvPr id="841886093" name=""/>
                     <pic:cNvPicPr/>
                   </pic:nvPicPr>
                   <pic:blipFill>
@@ -1221,7 +1241,7 @@
                   <pic:spPr>
                     <a:xfrm>
                       <a:off x="0" y="0"/>
-                      <a:ext cx="5731510" cy="892810"/>
+                      <a:ext cx="5731510" cy="388620"/>
                     </a:xfrm>
                     <a:prstGeom prst="rect">
                       <a:avLst/>
@@ -1242,242 +1262,10 @@
       </w:pPr>
       <w:r>
         <w:rPr>
+          <w:noProof/>
           <w:lang w:val="en-US"/>
         </w:rPr>
-        <w:drawing>
-          <wp:inline distT="0" distB="0" distL="0" distR="0" wp14:anchorId="4CA39DD3" wp14:editId="2B94F237">
-            <wp:extent cx="5731510" cy="184785"/>
-            <wp:effectExtent l="0" t="0" r="2540" b="5715"/>
-            <wp:docPr id="1044674311" name="Picture 1"/>
-            <wp:cNvGraphicFramePr>
-              <a:graphicFrameLocks xmlns:a="http://schemas.openxmlformats.org/drawingml/2006/main" noChangeAspect="1"/>
-            </wp:cNvGraphicFramePr>
-            <a:graphic xmlns:a="http://schemas.openxmlformats.org/drawingml/2006/main">
-              <a:graphicData uri="http://schemas.openxmlformats.org/drawingml/2006/picture">
-                <pic:pic xmlns:pic="http://schemas.openxmlformats.org/drawingml/2006/picture">
-                  <pic:nvPicPr>
-                    <pic:cNvPr id="1044674311" name=""/>
-                    <pic:cNvPicPr/>
-                  </pic:nvPicPr>
-                  <pic:blipFill>
-                    <a:blip r:embed="rId14"/>
-                    <a:stretch>
-                      <a:fillRect/>
-                    </a:stretch>
-                  </pic:blipFill>
-                  <pic:spPr>
-                    <a:xfrm>
-                      <a:off x="0" y="0"/>
-                      <a:ext cx="5731510" cy="184785"/>
-                    </a:xfrm>
-                    <a:prstGeom prst="rect">
-                      <a:avLst/>
-                    </a:prstGeom>
-                  </pic:spPr>
-                </pic:pic>
-              </a:graphicData>
-            </a:graphic>
-          </wp:inline>
-        </w:drawing>
-      </w:r>
-    </w:p>
-    <w:p>
-      <w:pPr>
-        <w:rPr>
-          <w:lang w:val="en-US"/>
-        </w:rPr>
-      </w:pPr>
-      <w:r>
-        <w:rPr>
-          <w:lang w:val="en-US"/>
-        </w:rPr>
-        <w:drawing>
-          <wp:inline distT="0" distB="0" distL="0" distR="0" wp14:anchorId="3723D7FA" wp14:editId="5950DE11">
-            <wp:extent cx="5731510" cy="525780"/>
-            <wp:effectExtent l="0" t="0" r="2540" b="7620"/>
-            <wp:docPr id="1270936228" name="Picture 1"/>
-            <wp:cNvGraphicFramePr>
-              <a:graphicFrameLocks xmlns:a="http://schemas.openxmlformats.org/drawingml/2006/main" noChangeAspect="1"/>
-            </wp:cNvGraphicFramePr>
-            <a:graphic xmlns:a="http://schemas.openxmlformats.org/drawingml/2006/main">
-              <a:graphicData uri="http://schemas.openxmlformats.org/drawingml/2006/picture">
-                <pic:pic xmlns:pic="http://schemas.openxmlformats.org/drawingml/2006/picture">
-                  <pic:nvPicPr>
-                    <pic:cNvPr id="1270936228" name=""/>
-                    <pic:cNvPicPr/>
-                  </pic:nvPicPr>
-                  <pic:blipFill>
-                    <a:blip r:embed="rId15"/>
-                    <a:stretch>
-                      <a:fillRect/>
-                    </a:stretch>
-                  </pic:blipFill>
-                  <pic:spPr>
-                    <a:xfrm>
-                      <a:off x="0" y="0"/>
-                      <a:ext cx="5731510" cy="525780"/>
-                    </a:xfrm>
-                    <a:prstGeom prst="rect">
-                      <a:avLst/>
-                    </a:prstGeom>
-                  </pic:spPr>
-                </pic:pic>
-              </a:graphicData>
-            </a:graphic>
-          </wp:inline>
-        </w:drawing>
-      </w:r>
-    </w:p>
-    <w:p>
-      <w:pPr>
-        <w:rPr>
-          <w:lang w:val="en-US"/>
-        </w:rPr>
-      </w:pPr>
-    </w:p>
-    <w:p>
-      <w:pPr>
-        <w:pStyle w:val="Heading2"/>
-        <w:rPr>
-          <w:rFonts w:ascii="Times New Roman" w:hAnsi="Times New Roman" w:cs="Times New Roman"/>
-          <w:b/>
-          <w:bCs/>
-        </w:rPr>
-      </w:pPr>
-      <w:bookmarkStart w:id="5" w:name="_Toc198322954"/>
-      <w:r>
-        <w:rPr>
-          <w:rFonts w:ascii="Times New Roman" w:hAnsi="Times New Roman" w:cs="Times New Roman"/>
-          <w:b/>
-          <w:bCs/>
-        </w:rPr>
-        <w:t>Open the application to outside traffic</w:t>
-      </w:r>
-      <w:bookmarkEnd w:id="5"/>
-    </w:p>
-    <w:p>
-      <w:pPr>
-        <w:rPr>
-          <w:lang w:val="en-US"/>
-        </w:rPr>
-      </w:pPr>
-      <w:r>
-        <w:rPr>
-          <w:lang w:val="en-US"/>
-        </w:rPr>
-        <w:drawing>
-          <wp:inline distT="0" distB="0" distL="0" distR="0" wp14:anchorId="19F09E42" wp14:editId="4FBF969E">
-            <wp:extent cx="5731510" cy="603885"/>
-            <wp:effectExtent l="0" t="0" r="2540" b="5715"/>
-            <wp:docPr id="325034447" name="Picture 1"/>
-            <wp:cNvGraphicFramePr>
-              <a:graphicFrameLocks xmlns:a="http://schemas.openxmlformats.org/drawingml/2006/main" noChangeAspect="1"/>
-            </wp:cNvGraphicFramePr>
-            <a:graphic xmlns:a="http://schemas.openxmlformats.org/drawingml/2006/main">
-              <a:graphicData uri="http://schemas.openxmlformats.org/drawingml/2006/picture">
-                <pic:pic xmlns:pic="http://schemas.openxmlformats.org/drawingml/2006/picture">
-                  <pic:nvPicPr>
-                    <pic:cNvPr id="325034447" name=""/>
-                    <pic:cNvPicPr/>
-                  </pic:nvPicPr>
-                  <pic:blipFill>
-                    <a:blip r:embed="rId16"/>
-                    <a:stretch>
-                      <a:fillRect/>
-                    </a:stretch>
-                  </pic:blipFill>
-                  <pic:spPr>
-                    <a:xfrm>
-                      <a:off x="0" y="0"/>
-                      <a:ext cx="5731510" cy="603885"/>
-                    </a:xfrm>
-                    <a:prstGeom prst="rect">
-                      <a:avLst/>
-                    </a:prstGeom>
-                  </pic:spPr>
-                </pic:pic>
-              </a:graphicData>
-            </a:graphic>
-          </wp:inline>
-        </w:drawing>
-      </w:r>
-    </w:p>
-    <w:p>
-      <w:pPr>
-        <w:rPr>
-          <w:lang w:val="en-US"/>
-        </w:rPr>
-      </w:pPr>
-    </w:p>
-    <w:p>
-      <w:pPr>
-        <w:pStyle w:val="Heading2"/>
-        <w:rPr>
-          <w:rFonts w:ascii="Times New Roman" w:hAnsi="Times New Roman" w:cs="Times New Roman"/>
-          <w:b/>
-          <w:bCs/>
-        </w:rPr>
-      </w:pPr>
-      <w:bookmarkStart w:id="6" w:name="_Toc198322955"/>
-      <w:r>
-        <w:rPr>
-          <w:rFonts w:ascii="Times New Roman" w:hAnsi="Times New Roman" w:cs="Times New Roman"/>
-          <w:b/>
-          <w:bCs/>
-        </w:rPr>
-        <w:t>Access the application</w:t>
-      </w:r>
-      <w:bookmarkEnd w:id="6"/>
-    </w:p>
-    <w:p>
-      <w:r>
-        <w:drawing>
-          <wp:inline distT="0" distB="0" distL="0" distR="0" wp14:anchorId="234B20B1" wp14:editId="1FBE70F4">
-            <wp:extent cx="5731510" cy="420370"/>
-            <wp:effectExtent l="0" t="0" r="2540" b="0"/>
-            <wp:docPr id="269200008" name="Picture 1"/>
-            <wp:cNvGraphicFramePr>
-              <a:graphicFrameLocks xmlns:a="http://schemas.openxmlformats.org/drawingml/2006/main" noChangeAspect="1"/>
-            </wp:cNvGraphicFramePr>
-            <a:graphic xmlns:a="http://schemas.openxmlformats.org/drawingml/2006/main">
-              <a:graphicData uri="http://schemas.openxmlformats.org/drawingml/2006/picture">
-                <pic:pic xmlns:pic="http://schemas.openxmlformats.org/drawingml/2006/picture">
-                  <pic:nvPicPr>
-                    <pic:cNvPr id="269200008" name=""/>
-                    <pic:cNvPicPr/>
-                  </pic:nvPicPr>
-                  <pic:blipFill>
-                    <a:blip r:embed="rId17"/>
-                    <a:stretch>
-                      <a:fillRect/>
-                    </a:stretch>
-                  </pic:blipFill>
-                  <pic:spPr>
-                    <a:xfrm>
-                      <a:off x="0" y="0"/>
-                      <a:ext cx="5731510" cy="420370"/>
-                    </a:xfrm>
-                    <a:prstGeom prst="rect">
-                      <a:avLst/>
-                    </a:prstGeom>
-                  </pic:spPr>
-                </pic:pic>
-              </a:graphicData>
-            </a:graphic>
-          </wp:inline>
-        </w:drawing>
-      </w:r>
-    </w:p>
-    <w:p>
-      <w:pPr>
-        <w:rPr>
-          <w:lang w:val="en-US"/>
-        </w:rPr>
-      </w:pPr>
-      <w:r>
-        <w:rPr>
-          <w:lang w:val="en-US"/>
-        </w:rPr>
+        <w:lastRenderedPageBreak/>
         <w:drawing>
           <wp:inline distT="0" distB="0" distL="0" distR="0" wp14:anchorId="57D538C2" wp14:editId="3DEE17ED">
             <wp:extent cx="5731510" cy="3075305"/>
@@ -1494,7 +1282,7 @@
                     <pic:cNvPicPr/>
                   </pic:nvPicPr>
                   <pic:blipFill>
-                    <a:blip r:embed="rId18"/>
+                    <a:blip r:embed="rId14"/>
                     <a:stretch>
                       <a:fillRect/>
                     </a:stretch>
@@ -1552,7 +1340,6 @@
           <w:b/>
           <w:bCs/>
         </w:rPr>
-        <w:lastRenderedPageBreak/>
         <w:t>View the dashboard</w:t>
       </w:r>
       <w:bookmarkEnd w:id="7"/>
@@ -1568,10 +1355,10 @@
           <w:lang w:val="en-US"/>
         </w:rPr>
         <w:drawing>
-          <wp:inline distT="0" distB="0" distL="0" distR="0" wp14:anchorId="1D0F8B62" wp14:editId="28951C43">
-            <wp:extent cx="5731510" cy="2757170"/>
-            <wp:effectExtent l="0" t="0" r="2540" b="5080"/>
-            <wp:docPr id="337571728" name="Picture 1" descr="A screen shot of a computer&#10;&#10;AI-generated content may be incorrect."/>
+          <wp:inline distT="0" distB="0" distL="0" distR="0" wp14:anchorId="6236DC33" wp14:editId="07AFFCD1">
+            <wp:extent cx="5731510" cy="4178300"/>
+            <wp:effectExtent l="0" t="0" r="2540" b="0"/>
+            <wp:docPr id="1716898343" name="Picture 1" descr="A screenshot of a computer program&#10;&#10;AI-generated content may be incorrect."/>
             <wp:cNvGraphicFramePr>
               <a:graphicFrameLocks xmlns:a="http://schemas.openxmlformats.org/drawingml/2006/main" noChangeAspect="1"/>
             </wp:cNvGraphicFramePr>
@@ -1579,11 +1366,11 @@
               <a:graphicData uri="http://schemas.openxmlformats.org/drawingml/2006/picture">
                 <pic:pic xmlns:pic="http://schemas.openxmlformats.org/drawingml/2006/picture">
                   <pic:nvPicPr>
-                    <pic:cNvPr id="337571728" name="Picture 1" descr="A screen shot of a computer&#10;&#10;AI-generated content may be incorrect."/>
+                    <pic:cNvPr id="1716898343" name="Picture 1" descr="A screenshot of a computer program&#10;&#10;AI-generated content may be incorrect."/>
                     <pic:cNvPicPr/>
                   </pic:nvPicPr>
                   <pic:blipFill>
-                    <a:blip r:embed="rId19"/>
+                    <a:blip r:embed="rId15"/>
                     <a:stretch>
                       <a:fillRect/>
                     </a:stretch>
@@ -1591,7 +1378,7 @@
                   <pic:spPr>
                     <a:xfrm>
                       <a:off x="0" y="0"/>
-                      <a:ext cx="5731510" cy="2757170"/>
+                      <a:ext cx="5731510" cy="4178300"/>
                     </a:xfrm>
                     <a:prstGeom prst="rect">
                       <a:avLst/>
@@ -1612,55 +1399,10 @@
       </w:pPr>
       <w:r>
         <w:rPr>
+          <w:noProof/>
           <w:lang w:val="en-US"/>
         </w:rPr>
-        <w:drawing>
-          <wp:inline distT="0" distB="0" distL="0" distR="0" wp14:anchorId="729593CD" wp14:editId="28EB4636">
-            <wp:extent cx="5731510" cy="238760"/>
-            <wp:effectExtent l="0" t="0" r="2540" b="8890"/>
-            <wp:docPr id="905807443" name="Picture 1"/>
-            <wp:cNvGraphicFramePr>
-              <a:graphicFrameLocks xmlns:a="http://schemas.openxmlformats.org/drawingml/2006/main" noChangeAspect="1"/>
-            </wp:cNvGraphicFramePr>
-            <a:graphic xmlns:a="http://schemas.openxmlformats.org/drawingml/2006/main">
-              <a:graphicData uri="http://schemas.openxmlformats.org/drawingml/2006/picture">
-                <pic:pic xmlns:pic="http://schemas.openxmlformats.org/drawingml/2006/picture">
-                  <pic:nvPicPr>
-                    <pic:cNvPr id="905807443" name=""/>
-                    <pic:cNvPicPr/>
-                  </pic:nvPicPr>
-                  <pic:blipFill>
-                    <a:blip r:embed="rId20"/>
-                    <a:stretch>
-                      <a:fillRect/>
-                    </a:stretch>
-                  </pic:blipFill>
-                  <pic:spPr>
-                    <a:xfrm>
-                      <a:off x="0" y="0"/>
-                      <a:ext cx="5731510" cy="238760"/>
-                    </a:xfrm>
-                    <a:prstGeom prst="rect">
-                      <a:avLst/>
-                    </a:prstGeom>
-                  </pic:spPr>
-                </pic:pic>
-              </a:graphicData>
-            </a:graphic>
-          </wp:inline>
-        </w:drawing>
-      </w:r>
-    </w:p>
-    <w:p>
-      <w:pPr>
-        <w:rPr>
-          <w:lang w:val="en-US"/>
-        </w:rPr>
-      </w:pPr>
-      <w:r>
-        <w:rPr>
-          <w:lang w:val="en-US"/>
-        </w:rPr>
+        <w:lastRenderedPageBreak/>
         <w:drawing>
           <wp:inline distT="0" distB="0" distL="0" distR="0" wp14:anchorId="0E108B75" wp14:editId="4459E930">
             <wp:extent cx="5731510" cy="3073400"/>
@@ -1677,7 +1419,7 @@
                     <pic:cNvPicPr/>
                   </pic:nvPicPr>
                   <pic:blipFill>
-                    <a:blip r:embed="rId21"/>
+                    <a:blip r:embed="rId16"/>
                     <a:stretch>
                       <a:fillRect/>
                     </a:stretch>
@@ -1706,9 +1448,9 @@
       </w:pPr>
       <w:r>
         <w:rPr>
+          <w:noProof/>
           <w:lang w:val="en-US"/>
         </w:rPr>
-        <w:lastRenderedPageBreak/>
         <w:drawing>
           <wp:inline distT="0" distB="0" distL="0" distR="0" wp14:anchorId="7AA13B27" wp14:editId="59D037C9">
             <wp:extent cx="5731510" cy="3079750"/>
@@ -1725,7 +1467,7 @@
                     <pic:cNvPicPr/>
                   </pic:nvPicPr>
                   <pic:blipFill>
-                    <a:blip r:embed="rId22"/>
+                    <a:blip r:embed="rId17"/>
                     <a:stretch>
                       <a:fillRect/>
                     </a:stretch>
@@ -3062,6 +2804,7 @@
   <w:style w:type="character" w:default="1" w:styleId="DefaultParagraphFont">
     <w:name w:val="Default Paragraph Font"/>
     <w:uiPriority w:val="1"/>
+    <w:semiHidden/>
     <w:unhideWhenUsed/>
   </w:style>
   <w:style w:type="table" w:default="1" w:styleId="TableNormal">

</xml_diff>